<commit_message>
2.udgave af projektafgrænsning 1. udgave af projektgennemførelse 1. udgave af integrationstest af datamodtagelse på Rock og Sensorforsendelse på Body
</commit_message>
<xml_diff>
--- a/Rapport og projektdokumentation/Rapport/4) Projektafgrænsning.docx
+++ b/Rapport og projektdokumentation/Rapport/4) Projektafgrænsning.docx
@@ -32,7 +32,21 @@
         <w:rPr>
           <w:i/>
         </w:rPr>
-        <w:t>Systemet skal via sensorer/aktuatorer interagere med omverdenen</w:t>
+        <w:t xml:space="preserve">Systemet skal via </w:t>
+      </w:r>
+      <w:proofErr w:type="spellStart"/>
+      <w:r>
+        <w:rPr>
+          <w:i/>
+        </w:rPr>
+        <w:t>sensorer/aktuatorer</w:t>
+      </w:r>
+      <w:proofErr w:type="spellEnd"/>
+      <w:r>
+        <w:rPr>
+          <w:i/>
+        </w:rPr>
+        <w:t xml:space="preserve"> interagere med omverdenen</w:t>
       </w:r>
     </w:p>
     <w:p>
@@ -86,7 +100,35 @@
         <w:rPr>
           <w:i/>
         </w:rPr>
-        <w:t>Systemet skal anvende Devkit 8000 og PSoC teknologi.</w:t>
+        <w:t xml:space="preserve">Systemet skal anvende </w:t>
+      </w:r>
+      <w:proofErr w:type="spellStart"/>
+      <w:r>
+        <w:rPr>
+          <w:i/>
+        </w:rPr>
+        <w:t>Devkit</w:t>
+      </w:r>
+      <w:proofErr w:type="spellEnd"/>
+      <w:r>
+        <w:rPr>
+          <w:i/>
+        </w:rPr>
+        <w:t xml:space="preserve"> 8000 og </w:t>
+      </w:r>
+      <w:proofErr w:type="spellStart"/>
+      <w:r>
+        <w:rPr>
+          <w:i/>
+        </w:rPr>
+        <w:t>PSoC</w:t>
+      </w:r>
+      <w:proofErr w:type="spellEnd"/>
+      <w:r>
+        <w:rPr>
+          <w:i/>
+        </w:rPr>
+        <w:t xml:space="preserve"> teknologi.</w:t>
       </w:r>
       <w:r>
         <w:rPr>
@@ -97,7 +139,39 @@
     </w:p>
     <w:p>
       <w:r>
-        <w:t>Ud fra kravene udvikles et elektronisk musikinstrument, der bruger sensorteknologi til at frembringe lyd. For yderlige uddybning se projektbeskrivelsen (REFERENCE). Der skal nævnes at til gruppe 9 er givet sær tilladelse til at bruge en Raspberry Pi B+(REFERENCE) i stedet for Devkit 8000</w:t>
+        <w:t xml:space="preserve">Ud fra kravene udvikles et elektronisk musikinstrument, der bruger sensorteknologi til at frembringe lyd. For yderlige uddybning se projektbeskrivelsen (REFERENCE). Der skal nævnes </w:t>
+      </w:r>
+      <w:proofErr w:type="gramStart"/>
+      <w:r>
+        <w:t>at</w:t>
+      </w:r>
+      <w:proofErr w:type="gramEnd"/>
+      <w:r>
+        <w:t xml:space="preserve"> </w:t>
+      </w:r>
+      <w:proofErr w:type="gramStart"/>
+      <w:r>
+        <w:t>til</w:t>
+      </w:r>
+      <w:proofErr w:type="gramEnd"/>
+      <w:r>
+        <w:t xml:space="preserve"> gruppe 9 er givet sær tilladelse til at bruge en </w:t>
+      </w:r>
+      <w:proofErr w:type="spellStart"/>
+      <w:r>
+        <w:t>Raspberry</w:t>
+      </w:r>
+      <w:proofErr w:type="spellEnd"/>
+      <w:r>
+        <w:t xml:space="preserve"> Pi B+(REFERENCE) i stedet for </w:t>
+      </w:r>
+      <w:proofErr w:type="spellStart"/>
+      <w:r>
+        <w:t>Devkit</w:t>
+      </w:r>
+      <w:proofErr w:type="spellEnd"/>
+      <w:r>
+        <w:t xml:space="preserve"> 8000</w:t>
       </w:r>
     </w:p>
     <w:p>
@@ -126,8 +200,13 @@
         <w:t>tal sensorer er begrænset til én</w:t>
       </w:r>
       <w:r>
-        <w:t xml:space="preserve"> sensor af typen accelerometer</w:t>
-      </w:r>
+        <w:t xml:space="preserve"> sensor af typen </w:t>
+      </w:r>
+      <w:proofErr w:type="spellStart"/>
+      <w:r>
+        <w:t>accelerometer</w:t>
+      </w:r>
+      <w:proofErr w:type="spellEnd"/>
     </w:p>
     <w:p>
       <w:pPr>
@@ -138,7 +217,23 @@
         </w:numPr>
       </w:pPr>
       <w:r>
-        <w:t>Hverken Body- eller Rockenheden indeholder ”Preset” funktionalitet(REFERENCE)</w:t>
+        <w:t xml:space="preserve">Hverken </w:t>
+      </w:r>
+      <w:proofErr w:type="spellStart"/>
+      <w:r>
+        <w:t>Body-</w:t>
+      </w:r>
+      <w:proofErr w:type="spellEnd"/>
+      <w:r>
+        <w:t xml:space="preserve"> eller Rockenheden indeholder ”</w:t>
+      </w:r>
+      <w:proofErr w:type="spellStart"/>
+      <w:r>
+        <w:t>Preset</w:t>
+      </w:r>
+      <w:proofErr w:type="spellEnd"/>
+      <w:r>
+        <w:t>” funktionalitet(REFERENCE)</w:t>
       </w:r>
     </w:p>
     <w:p>
@@ -153,7 +248,15 @@
         <w:t>Det vi</w:t>
       </w:r>
       <w:r>
-        <w:t>l ikke være muligt at mute Rock</w:t>
+        <w:t xml:space="preserve">l ikke være muligt at </w:t>
+      </w:r>
+      <w:proofErr w:type="spellStart"/>
+      <w:r>
+        <w:t>mute</w:t>
+      </w:r>
+      <w:proofErr w:type="spellEnd"/>
+      <w:r>
+        <w:t xml:space="preserve"> Rock</w:t>
       </w:r>
       <w:r>
         <w:t>enheden</w:t>
@@ -168,25 +271,27 @@
         </w:numPr>
       </w:pPr>
       <w:r>
-        <w:t xml:space="preserve">Det vil ikke være muligt at tilføje en anden lydpakke end </w:t>
+        <w:t xml:space="preserve">Det vil ikke være muligt at tilføje en anden </w:t>
+      </w:r>
+      <w:proofErr w:type="spellStart"/>
+      <w:r>
+        <w:t>lydpakke</w:t>
+      </w:r>
+      <w:proofErr w:type="spellEnd"/>
+      <w:r>
+        <w:t xml:space="preserve"> end </w:t>
       </w:r>
       <w:r>
         <w:t>standard</w:t>
       </w:r>
       <w:r>
-        <w:t xml:space="preserve"> lydpakken</w:t>
-      </w:r>
-    </w:p>
-    <w:p/>
-    <w:p>
-      <w:r>
-        <w:t>--------------------------------------------------</w:t>
-      </w:r>
-    </w:p>
-    <w:p>
-      <w:r>
-        <w:t>Beskrivelse af projektet set i en større kontekst og de afgrænsninger man har valgt for projektet (prototype, færdiggørelse, udformning osv. osv.). Hvis der er specificeret eller designet mere end implementeret i jeres prototype beskrives det i dette afsnit.</w:t>
-      </w:r>
+        <w:t xml:space="preserve"> </w:t>
+      </w:r>
+      <w:proofErr w:type="spellStart"/>
+      <w:r>
+        <w:t>lydpakken</w:t>
+      </w:r>
+      <w:proofErr w:type="spellEnd"/>
     </w:p>
     <w:p/>
     <w:sectPr>

</xml_diff>